<commit_message>
Some patches need fixing, initial testing done
</commit_message>
<xml_diff>
--- a/stuff.docx
+++ b/stuff.docx
@@ -4,6 +4,9 @@
   <w:body>
     <w:p>
       <w:r>
+        <w:rPr>
+          <w:noProof/>
+        </w:rPr>
         <w:drawing>
           <wp:inline distT="0" distB="0" distL="0" distR="0" wp14:anchorId="1860396C" wp14:editId="05667692">
             <wp:extent cx="5943600" cy="5556885"/>
@@ -20,7 +23,7 @@
                     <pic:cNvPicPr/>
                   </pic:nvPicPr>
                   <pic:blipFill>
-                    <a:blip r:embed="rId4"/>
+                    <a:blip r:embed="rId5"/>
                     <a:stretch>
                       <a:fillRect/>
                     </a:stretch>
@@ -41,6 +44,1492 @@
         </w:drawing>
       </w:r>
     </w:p>
+    <w:p/>
+    <w:p>
+      <w:pPr>
+        <w:rPr>
+          <w:lang w:val="en-US"/>
+        </w:rPr>
+      </w:pPr>
+    </w:p>
+    <w:p>
+      <w:pPr>
+        <w:rPr>
+          <w:lang w:val="en-US"/>
+        </w:rPr>
+      </w:pPr>
+    </w:p>
+    <w:p>
+      <w:pPr>
+        <w:rPr>
+          <w:b/>
+          <w:bCs/>
+          <w:lang w:val="en-US"/>
+        </w:rPr>
+      </w:pPr>
+      <w:r>
+        <w:rPr>
+          <w:rFonts w:ascii="Segoe UI Emoji" w:hAnsi="Segoe UI Emoji" w:cs="Segoe UI Emoji"/>
+          <w:b/>
+          <w:bCs/>
+          <w:lang w:val="en-US"/>
+        </w:rPr>
+        <w:t>✅</w:t>
+      </w:r>
+      <w:r>
+        <w:rPr>
+          <w:b/>
+          <w:bCs/>
+          <w:lang w:val="en-US"/>
+        </w:rPr>
+        <w:t xml:space="preserve"> </w:t>
+      </w:r>
+      <w:r>
+        <w:rPr>
+          <w:rFonts w:ascii="Segoe UI Emoji" w:hAnsi="Segoe UI Emoji" w:cs="Segoe UI Emoji"/>
+          <w:b/>
+          <w:bCs/>
+          <w:lang w:val="en-US"/>
+        </w:rPr>
+        <w:t>✅</w:t>
+      </w:r>
+      <w:r>
+        <w:rPr>
+          <w:b/>
+          <w:bCs/>
+          <w:lang w:val="en-US"/>
+        </w:rPr>
+        <w:t xml:space="preserve"> </w:t>
+      </w:r>
+      <w:r>
+        <w:rPr>
+          <w:rFonts w:ascii="Segoe UI Emoji" w:hAnsi="Segoe UI Emoji" w:cs="Segoe UI Emoji"/>
+          <w:b/>
+          <w:bCs/>
+          <w:lang w:val="en-US"/>
+        </w:rPr>
+        <w:t>✅</w:t>
+      </w:r>
+      <w:r>
+        <w:rPr>
+          <w:b/>
+          <w:bCs/>
+          <w:lang w:val="en-US"/>
+        </w:rPr>
+        <w:t xml:space="preserve"> FULL FRONTEND TEST PLAN</w:t>
+      </w:r>
+    </w:p>
+    <w:p>
+      <w:pPr>
+        <w:rPr>
+          <w:b/>
+          <w:bCs/>
+          <w:lang w:val="en-US"/>
+        </w:rPr>
+      </w:pPr>
+      <w:r>
+        <w:rPr>
+          <w:rFonts w:ascii="Segoe UI Emoji" w:hAnsi="Segoe UI Emoji" w:cs="Segoe UI Emoji"/>
+          <w:b/>
+          <w:bCs/>
+          <w:lang w:val="en-US"/>
+        </w:rPr>
+        <w:t>📌</w:t>
+      </w:r>
+      <w:r>
+        <w:rPr>
+          <w:b/>
+          <w:bCs/>
+          <w:lang w:val="en-US"/>
+        </w:rPr>
+        <w:t xml:space="preserve"> 1️</w:t>
+      </w:r>
+      <w:r>
+        <w:rPr>
+          <w:rFonts w:ascii="Segoe UI Symbol" w:hAnsi="Segoe UI Symbol" w:cs="Segoe UI Symbol"/>
+          <w:b/>
+          <w:bCs/>
+          <w:lang w:val="en-US"/>
+        </w:rPr>
+        <w:t>⃣</w:t>
+      </w:r>
+      <w:r>
+        <w:rPr>
+          <w:b/>
+          <w:bCs/>
+          <w:lang w:val="en-US"/>
+        </w:rPr>
+        <w:t xml:space="preserve"> Lobby Flow → Room Joining</w:t>
+      </w:r>
+    </w:p>
+    <w:p>
+      <w:pPr>
+        <w:numPr>
+          <w:ilvl w:val="0"/>
+          <w:numId w:val="1"/>
+        </w:numPr>
+        <w:rPr>
+          <w:lang w:val="en-US"/>
+        </w:rPr>
+      </w:pPr>
+      <w:r>
+        <w:rPr>
+          <w:lang w:val="en-US"/>
+        </w:rPr>
+        <w:t>Open 2 browser tabs → load frontend</w:t>
+      </w:r>
+    </w:p>
+    <w:p>
+      <w:pPr>
+        <w:numPr>
+          <w:ilvl w:val="0"/>
+          <w:numId w:val="1"/>
+        </w:numPr>
+        <w:rPr>
+          <w:lang w:val="en-US"/>
+        </w:rPr>
+      </w:pPr>
+      <w:r>
+        <w:rPr>
+          <w:lang w:val="en-US"/>
+        </w:rPr>
+        <w:t>Enter same Room ID → Join room</w:t>
+      </w:r>
+    </w:p>
+    <w:p>
+      <w:pPr>
+        <w:numPr>
+          <w:ilvl w:val="0"/>
+          <w:numId w:val="1"/>
+        </w:numPr>
+        <w:rPr>
+          <w:lang w:val="en-US"/>
+        </w:rPr>
+      </w:pPr>
+      <w:r>
+        <w:rPr>
+          <w:lang w:val="en-US"/>
+        </w:rPr>
+        <w:t>See both players listed in Lobby</w:t>
+      </w:r>
+    </w:p>
+    <w:p>
+      <w:pPr>
+        <w:numPr>
+          <w:ilvl w:val="0"/>
+          <w:numId w:val="1"/>
+        </w:numPr>
+        <w:rPr>
+          <w:lang w:val="en-US"/>
+        </w:rPr>
+      </w:pPr>
+      <w:r>
+        <w:rPr>
+          <w:lang w:val="en-US"/>
+        </w:rPr>
+        <w:t>Click “Ready” → see “Waiting for others...” on each side</w:t>
+      </w:r>
+    </w:p>
+    <w:p>
+      <w:pPr>
+        <w:numPr>
+          <w:ilvl w:val="0"/>
+          <w:numId w:val="1"/>
+        </w:numPr>
+        <w:rPr>
+          <w:lang w:val="en-US"/>
+        </w:rPr>
+      </w:pPr>
+      <w:r>
+        <w:rPr>
+          <w:lang w:val="en-US"/>
+        </w:rPr>
+        <w:lastRenderedPageBreak/>
+        <w:t>When all ready → game should start (game_started + start_turns event)</w:t>
+      </w:r>
+    </w:p>
+    <w:p>
+      <w:pPr>
+        <w:rPr>
+          <w:lang w:val="en-US"/>
+        </w:rPr>
+      </w:pPr>
+      <w:r>
+        <w:rPr>
+          <w:rFonts w:ascii="Segoe UI Emoji" w:hAnsi="Segoe UI Emoji" w:cs="Segoe UI Emoji"/>
+          <w:lang w:val="en-US"/>
+        </w:rPr>
+        <w:t>✅</w:t>
+      </w:r>
+      <w:r>
+        <w:rPr>
+          <w:lang w:val="en-US"/>
+        </w:rPr>
+        <w:t xml:space="preserve"> </w:t>
+      </w:r>
+      <w:r>
+        <w:rPr>
+          <w:b/>
+          <w:bCs/>
+          <w:lang w:val="en-US"/>
+        </w:rPr>
+        <w:t>Expected:</w:t>
+      </w:r>
+      <w:r>
+        <w:rPr>
+          <w:lang w:val="en-US"/>
+        </w:rPr>
+        <w:t xml:space="preserve"> All players show → ready → game starts automatically.</w:t>
+      </w:r>
+    </w:p>
+    <w:p>
+      <w:pPr>
+        <w:rPr>
+          <w:lang w:val="en-US"/>
+        </w:rPr>
+      </w:pPr>
+      <w:r>
+        <w:rPr>
+          <w:lang w:val="en-US"/>
+        </w:rPr>
+        <w:pict w14:anchorId="150DE1A6">
+          <v:rect id="_x0000_i1086" style="width:0;height:1.5pt" o:hralign="center" o:hrstd="t" o:hr="t" fillcolor="#a0a0a0" stroked="f"/>
+        </w:pict>
+      </w:r>
+    </w:p>
+    <w:p>
+      <w:pPr>
+        <w:rPr>
+          <w:b/>
+          <w:bCs/>
+          <w:lang w:val="en-US"/>
+        </w:rPr>
+      </w:pPr>
+      <w:r>
+        <w:rPr>
+          <w:rFonts w:ascii="Segoe UI Emoji" w:hAnsi="Segoe UI Emoji" w:cs="Segoe UI Emoji"/>
+          <w:b/>
+          <w:bCs/>
+          <w:lang w:val="en-US"/>
+        </w:rPr>
+        <w:t>📌</w:t>
+      </w:r>
+      <w:r>
+        <w:rPr>
+          <w:b/>
+          <w:bCs/>
+          <w:lang w:val="en-US"/>
+        </w:rPr>
+        <w:t xml:space="preserve"> 2️</w:t>
+      </w:r>
+      <w:r>
+        <w:rPr>
+          <w:rFonts w:ascii="Segoe UI Symbol" w:hAnsi="Segoe UI Symbol" w:cs="Segoe UI Symbol"/>
+          <w:b/>
+          <w:bCs/>
+          <w:lang w:val="en-US"/>
+        </w:rPr>
+        <w:t>⃣</w:t>
+      </w:r>
+      <w:r>
+        <w:rPr>
+          <w:b/>
+          <w:bCs/>
+          <w:lang w:val="en-US"/>
+        </w:rPr>
+        <w:t xml:space="preserve"> GameBoard → Player Turn Order</w:t>
+      </w:r>
+    </w:p>
+    <w:p>
+      <w:pPr>
+        <w:numPr>
+          <w:ilvl w:val="0"/>
+          <w:numId w:val="2"/>
+        </w:numPr>
+        <w:rPr>
+          <w:lang w:val="en-US"/>
+        </w:rPr>
+      </w:pPr>
+      <w:r>
+        <w:rPr>
+          <w:lang w:val="en-US"/>
+        </w:rPr>
+        <w:t>When game starts → show players → current player highlighted</w:t>
+      </w:r>
+    </w:p>
+    <w:p>
+      <w:pPr>
+        <w:numPr>
+          <w:ilvl w:val="0"/>
+          <w:numId w:val="2"/>
+        </w:numPr>
+        <w:rPr>
+          <w:lang w:val="en-US"/>
+        </w:rPr>
+      </w:pPr>
+      <w:r>
+        <w:rPr>
+          <w:lang w:val="en-US"/>
+        </w:rPr>
+        <w:t xml:space="preserve">Only current player should see </w:t>
+      </w:r>
+      <w:r>
+        <w:rPr>
+          <w:b/>
+          <w:bCs/>
+          <w:lang w:val="en-US"/>
+        </w:rPr>
+        <w:t>End Turn</w:t>
+      </w:r>
+      <w:r>
+        <w:rPr>
+          <w:lang w:val="en-US"/>
+        </w:rPr>
+        <w:t xml:space="preserve"> button</w:t>
+      </w:r>
+    </w:p>
+    <w:p>
+      <w:pPr>
+        <w:numPr>
+          <w:ilvl w:val="0"/>
+          <w:numId w:val="2"/>
+        </w:numPr>
+        <w:rPr>
+          <w:lang w:val="en-US"/>
+        </w:rPr>
+      </w:pPr>
+      <w:r>
+        <w:rPr>
+          <w:lang w:val="en-US"/>
+        </w:rPr>
+        <w:t>When current player ends turn → next player gets active turn</w:t>
+      </w:r>
+    </w:p>
+    <w:p>
+      <w:pPr>
+        <w:rPr>
+          <w:lang w:val="en-US"/>
+        </w:rPr>
+      </w:pPr>
+      <w:r>
+        <w:rPr>
+          <w:rFonts w:ascii="Segoe UI Emoji" w:hAnsi="Segoe UI Emoji" w:cs="Segoe UI Emoji"/>
+          <w:lang w:val="en-US"/>
+        </w:rPr>
+        <w:t>✅</w:t>
+      </w:r>
+      <w:r>
+        <w:rPr>
+          <w:lang w:val="en-US"/>
+        </w:rPr>
+        <w:t xml:space="preserve"> </w:t>
+      </w:r>
+      <w:r>
+        <w:rPr>
+          <w:b/>
+          <w:bCs/>
+          <w:lang w:val="en-US"/>
+        </w:rPr>
+        <w:t>Expected:</w:t>
+      </w:r>
+      <w:r>
+        <w:rPr>
+          <w:lang w:val="en-US"/>
+        </w:rPr>
+        <w:t xml:space="preserve"> Turn order rotates properly.</w:t>
+      </w:r>
+    </w:p>
+    <w:p>
+      <w:pPr>
+        <w:rPr>
+          <w:lang w:val="en-US"/>
+        </w:rPr>
+      </w:pPr>
+      <w:r>
+        <w:rPr>
+          <w:lang w:val="en-US"/>
+        </w:rPr>
+        <w:pict w14:anchorId="50965AAC">
+          <v:rect id="_x0000_i1087" style="width:0;height:1.5pt" o:hralign="center" o:hrstd="t" o:hr="t" fillcolor="#a0a0a0" stroked="f"/>
+        </w:pict>
+      </w:r>
+    </w:p>
+    <w:p>
+      <w:pPr>
+        <w:rPr>
+          <w:b/>
+          <w:bCs/>
+          <w:lang w:val="en-US"/>
+        </w:rPr>
+      </w:pPr>
+      <w:r>
+        <w:rPr>
+          <w:rFonts w:ascii="Segoe UI Emoji" w:hAnsi="Segoe UI Emoji" w:cs="Segoe UI Emoji"/>
+          <w:b/>
+          <w:bCs/>
+          <w:lang w:val="en-US"/>
+        </w:rPr>
+        <w:t>📌</w:t>
+      </w:r>
+      <w:r>
+        <w:rPr>
+          <w:b/>
+          <w:bCs/>
+          <w:lang w:val="en-US"/>
+        </w:rPr>
+        <w:t xml:space="preserve"> 3️</w:t>
+      </w:r>
+      <w:r>
+        <w:rPr>
+          <w:rFonts w:ascii="Segoe UI Symbol" w:hAnsi="Segoe UI Symbol" w:cs="Segoe UI Symbol"/>
+          <w:b/>
+          <w:bCs/>
+          <w:lang w:val="en-US"/>
+        </w:rPr>
+        <w:t>⃣</w:t>
+      </w:r>
+      <w:r>
+        <w:rPr>
+          <w:b/>
+          <w:bCs/>
+          <w:lang w:val="en-US"/>
+        </w:rPr>
+        <w:t xml:space="preserve"> Draw Card + Swap or Play Matching</w:t>
+      </w:r>
+    </w:p>
+    <w:p>
+      <w:pPr>
+        <w:numPr>
+          <w:ilvl w:val="0"/>
+          <w:numId w:val="3"/>
+        </w:numPr>
+        <w:rPr>
+          <w:lang w:val="en-US"/>
+        </w:rPr>
+      </w:pPr>
+      <w:r>
+        <w:rPr>
+          <w:lang w:val="en-US"/>
+        </w:rPr>
+        <w:t>Current player → draw a card → see card appear in hand</w:t>
+      </w:r>
+    </w:p>
+    <w:p>
+      <w:pPr>
+        <w:numPr>
+          <w:ilvl w:val="0"/>
+          <w:numId w:val="3"/>
+        </w:numPr>
+        <w:rPr>
+          <w:lang w:val="en-US"/>
+        </w:rPr>
+      </w:pPr>
+      <w:r>
+        <w:rPr>
+          <w:lang w:val="en-US"/>
+        </w:rPr>
+        <w:t>Try playing matching → click “Play Match” → middle card updates</w:t>
+      </w:r>
+    </w:p>
+    <w:p>
+      <w:pPr>
+        <w:numPr>
+          <w:ilvl w:val="0"/>
+          <w:numId w:val="3"/>
+        </w:numPr>
+        <w:rPr>
+          <w:lang w:val="en-US"/>
+        </w:rPr>
+      </w:pPr>
+      <w:r>
+        <w:rPr>
+          <w:lang w:val="en-US"/>
+        </w:rPr>
+        <w:t>If wrong → should receive failure (optional UI later)</w:t>
+      </w:r>
+    </w:p>
+    <w:p>
+      <w:pPr>
+        <w:rPr>
+          <w:lang w:val="en-US"/>
+        </w:rPr>
+      </w:pPr>
+      <w:r>
+        <w:rPr>
+          <w:rFonts w:ascii="Segoe UI Emoji" w:hAnsi="Segoe UI Emoji" w:cs="Segoe UI Emoji"/>
+          <w:lang w:val="en-US"/>
+        </w:rPr>
+        <w:t>✅</w:t>
+      </w:r>
+      <w:r>
+        <w:rPr>
+          <w:lang w:val="en-US"/>
+        </w:rPr>
+        <w:t xml:space="preserve"> </w:t>
+      </w:r>
+      <w:r>
+        <w:rPr>
+          <w:b/>
+          <w:bCs/>
+          <w:lang w:val="en-US"/>
+        </w:rPr>
+        <w:t>Expected:</w:t>
+      </w:r>
+      <w:r>
+        <w:rPr>
+          <w:lang w:val="en-US"/>
+        </w:rPr>
+        <w:t xml:space="preserve"> Draw works → play matching works → fail case handled.</w:t>
+      </w:r>
+    </w:p>
+    <w:p>
+      <w:pPr>
+        <w:rPr>
+          <w:lang w:val="en-US"/>
+        </w:rPr>
+      </w:pPr>
+      <w:r>
+        <w:rPr>
+          <w:lang w:val="en-US"/>
+        </w:rPr>
+        <w:pict w14:anchorId="33214942">
+          <v:rect id="_x0000_i1088" style="width:0;height:1.5pt" o:hralign="center" o:hrstd="t" o:hr="t" fillcolor="#a0a0a0" stroked="f"/>
+        </w:pict>
+      </w:r>
+    </w:p>
+    <w:p>
+      <w:pPr>
+        <w:rPr>
+          <w:b/>
+          <w:bCs/>
+          <w:lang w:val="en-US"/>
+        </w:rPr>
+      </w:pPr>
+      <w:r>
+        <w:rPr>
+          <w:rFonts w:ascii="Segoe UI Emoji" w:hAnsi="Segoe UI Emoji" w:cs="Segoe UI Emoji"/>
+          <w:b/>
+          <w:bCs/>
+          <w:lang w:val="en-US"/>
+        </w:rPr>
+        <w:t>📌</w:t>
+      </w:r>
+      <w:r>
+        <w:rPr>
+          <w:b/>
+          <w:bCs/>
+          <w:lang w:val="en-US"/>
+        </w:rPr>
+        <w:t xml:space="preserve"> 4️</w:t>
+      </w:r>
+      <w:r>
+        <w:rPr>
+          <w:rFonts w:ascii="Segoe UI Symbol" w:hAnsi="Segoe UI Symbol" w:cs="Segoe UI Symbol"/>
+          <w:b/>
+          <w:bCs/>
+          <w:lang w:val="en-US"/>
+        </w:rPr>
+        <w:t>⃣</w:t>
+      </w:r>
+      <w:r>
+        <w:rPr>
+          <w:b/>
+          <w:bCs/>
+          <w:lang w:val="en-US"/>
+        </w:rPr>
+        <w:t xml:space="preserve"> Use Themed Card Ability</w:t>
+      </w:r>
+    </w:p>
+    <w:p>
+      <w:pPr>
+        <w:numPr>
+          <w:ilvl w:val="0"/>
+          <w:numId w:val="4"/>
+        </w:numPr>
+        <w:rPr>
+          <w:lang w:val="en-US"/>
+        </w:rPr>
+      </w:pPr>
+      <w:r>
+        <w:rPr>
+          <w:lang w:val="en-US"/>
+        </w:rPr>
+        <w:t>If drawn card has ability → click “Use Ability”</w:t>
+      </w:r>
+    </w:p>
+    <w:p>
+      <w:pPr>
+        <w:numPr>
+          <w:ilvl w:val="0"/>
+          <w:numId w:val="4"/>
+        </w:numPr>
+        <w:rPr>
+          <w:lang w:val="en-US"/>
+        </w:rPr>
+      </w:pPr>
+      <w:r>
+        <w:rPr>
+          <w:lang w:val="en-US"/>
+        </w:rPr>
+        <w:t>Should emit and notify all → show in player_action</w:t>
+      </w:r>
+    </w:p>
+    <w:p>
+      <w:pPr>
+        <w:rPr>
+          <w:lang w:val="en-US"/>
+        </w:rPr>
+      </w:pPr>
+      <w:r>
+        <w:rPr>
+          <w:rFonts w:ascii="Segoe UI Emoji" w:hAnsi="Segoe UI Emoji" w:cs="Segoe UI Emoji"/>
+          <w:lang w:val="en-US"/>
+        </w:rPr>
+        <w:t>✅</w:t>
+      </w:r>
+      <w:r>
+        <w:rPr>
+          <w:lang w:val="en-US"/>
+        </w:rPr>
+        <w:t xml:space="preserve"> </w:t>
+      </w:r>
+      <w:r>
+        <w:rPr>
+          <w:b/>
+          <w:bCs/>
+          <w:lang w:val="en-US"/>
+        </w:rPr>
+        <w:t>Expected:</w:t>
+      </w:r>
+      <w:r>
+        <w:rPr>
+          <w:lang w:val="en-US"/>
+        </w:rPr>
+        <w:t xml:space="preserve"> Abilities emit + show actions.</w:t>
+      </w:r>
+    </w:p>
+    <w:p>
+      <w:pPr>
+        <w:rPr>
+          <w:lang w:val="en-US"/>
+        </w:rPr>
+      </w:pPr>
+      <w:r>
+        <w:rPr>
+          <w:lang w:val="en-US"/>
+        </w:rPr>
+        <w:pict w14:anchorId="1F043B7A">
+          <v:rect id="_x0000_i1089" style="width:0;height:1.5pt" o:hralign="center" o:hrstd="t" o:hr="t" fillcolor="#a0a0a0" stroked="f"/>
+        </w:pict>
+      </w:r>
+    </w:p>
+    <w:p>
+      <w:pPr>
+        <w:rPr>
+          <w:b/>
+          <w:bCs/>
+          <w:lang w:val="en-US"/>
+        </w:rPr>
+      </w:pPr>
+      <w:r>
+        <w:rPr>
+          <w:rFonts w:ascii="Segoe UI Emoji" w:hAnsi="Segoe UI Emoji" w:cs="Segoe UI Emoji"/>
+          <w:b/>
+          <w:bCs/>
+          <w:lang w:val="en-US"/>
+        </w:rPr>
+        <w:t>📌</w:t>
+      </w:r>
+      <w:r>
+        <w:rPr>
+          <w:b/>
+          <w:bCs/>
+          <w:lang w:val="en-US"/>
+        </w:rPr>
+        <w:t xml:space="preserve"> 5️</w:t>
+      </w:r>
+      <w:r>
+        <w:rPr>
+          <w:rFonts w:ascii="Segoe UI Symbol" w:hAnsi="Segoe UI Symbol" w:cs="Segoe UI Symbol"/>
+          <w:b/>
+          <w:bCs/>
+          <w:lang w:val="en-US"/>
+        </w:rPr>
+        <w:t>⃣</w:t>
+      </w:r>
+      <w:r>
+        <w:rPr>
+          <w:b/>
+          <w:bCs/>
+          <w:lang w:val="en-US"/>
+        </w:rPr>
+        <w:t xml:space="preserve"> Purge Flow</w:t>
+      </w:r>
+    </w:p>
+    <w:p>
+      <w:pPr>
+        <w:numPr>
+          <w:ilvl w:val="0"/>
+          <w:numId w:val="5"/>
+        </w:numPr>
+        <w:rPr>
+          <w:lang w:val="en-US"/>
+        </w:rPr>
+      </w:pPr>
+      <w:r>
+        <w:rPr>
+          <w:lang w:val="en-US"/>
+        </w:rPr>
+        <w:t>Any player → click “Call Purge”</w:t>
+      </w:r>
+    </w:p>
+    <w:p>
+      <w:pPr>
+        <w:numPr>
+          <w:ilvl w:val="0"/>
+          <w:numId w:val="5"/>
+        </w:numPr>
+        <w:rPr>
+          <w:lang w:val="en-US"/>
+        </w:rPr>
+      </w:pPr>
+      <w:r>
+        <w:rPr>
+          <w:lang w:val="en-US"/>
+        </w:rPr>
+        <w:t>Should show → Purge called by player name</w:t>
+      </w:r>
+    </w:p>
+    <w:p>
+      <w:pPr>
+        <w:numPr>
+          <w:ilvl w:val="0"/>
+          <w:numId w:val="5"/>
+        </w:numPr>
+        <w:rPr>
+          <w:lang w:val="en-US"/>
+        </w:rPr>
+      </w:pPr>
+      <w:r>
+        <w:rPr>
+          <w:lang w:val="en-US"/>
+        </w:rPr>
+        <w:t>No other players can call again</w:t>
+      </w:r>
+    </w:p>
+    <w:p>
+      <w:pPr>
+        <w:rPr>
+          <w:lang w:val="en-US"/>
+        </w:rPr>
+      </w:pPr>
+      <w:r>
+        <w:rPr>
+          <w:rFonts w:ascii="Segoe UI Emoji" w:hAnsi="Segoe UI Emoji" w:cs="Segoe UI Emoji"/>
+          <w:lang w:val="en-US"/>
+        </w:rPr>
+        <w:t>✅</w:t>
+      </w:r>
+      <w:r>
+        <w:rPr>
+          <w:lang w:val="en-US"/>
+        </w:rPr>
+        <w:t xml:space="preserve"> </w:t>
+      </w:r>
+      <w:r>
+        <w:rPr>
+          <w:b/>
+          <w:bCs/>
+          <w:lang w:val="en-US"/>
+        </w:rPr>
+        <w:t>Expected:</w:t>
+      </w:r>
+      <w:r>
+        <w:rPr>
+          <w:lang w:val="en-US"/>
+        </w:rPr>
+        <w:t xml:space="preserve"> Purge button works → broadcast purge call → locked after called.</w:t>
+      </w:r>
+    </w:p>
+    <w:p>
+      <w:pPr>
+        <w:rPr>
+          <w:lang w:val="en-US"/>
+        </w:rPr>
+      </w:pPr>
+      <w:r>
+        <w:rPr>
+          <w:lang w:val="en-US"/>
+        </w:rPr>
+        <w:pict w14:anchorId="006A6A47">
+          <v:rect id="_x0000_i1090" style="width:0;height:1.5pt" o:hralign="center" o:hrstd="t" o:hr="t" fillcolor="#a0a0a0" stroked="f"/>
+        </w:pict>
+      </w:r>
+    </w:p>
+    <w:p>
+      <w:pPr>
+        <w:rPr>
+          <w:b/>
+          <w:bCs/>
+          <w:lang w:val="en-US"/>
+        </w:rPr>
+      </w:pPr>
+      <w:r>
+        <w:rPr>
+          <w:rFonts w:ascii="Segoe UI Emoji" w:hAnsi="Segoe UI Emoji" w:cs="Segoe UI Emoji"/>
+          <w:b/>
+          <w:bCs/>
+          <w:lang w:val="en-US"/>
+        </w:rPr>
+        <w:t>📌</w:t>
+      </w:r>
+      <w:r>
+        <w:rPr>
+          <w:b/>
+          <w:bCs/>
+          <w:lang w:val="en-US"/>
+        </w:rPr>
+        <w:t xml:space="preserve"> 6️</w:t>
+      </w:r>
+      <w:r>
+        <w:rPr>
+          <w:rFonts w:ascii="Segoe UI Symbol" w:hAnsi="Segoe UI Symbol" w:cs="Segoe UI Symbol"/>
+          <w:b/>
+          <w:bCs/>
+          <w:lang w:val="en-US"/>
+        </w:rPr>
+        <w:t>⃣</w:t>
+      </w:r>
+      <w:r>
+        <w:rPr>
+          <w:b/>
+          <w:bCs/>
+          <w:lang w:val="en-US"/>
+        </w:rPr>
+        <w:t xml:space="preserve"> End Game + Scores (minimal for now)</w:t>
+      </w:r>
+    </w:p>
+    <w:p>
+      <w:pPr>
+        <w:numPr>
+          <w:ilvl w:val="0"/>
+          <w:numId w:val="6"/>
+        </w:numPr>
+        <w:rPr>
+          <w:lang w:val="en-US"/>
+        </w:rPr>
+      </w:pPr>
+      <w:r>
+        <w:rPr>
+          <w:lang w:val="en-US"/>
+        </w:rPr>
+        <w:lastRenderedPageBreak/>
+        <w:t>After rounds (can be forced manually with backend), test game_ended and match_ended events.</w:t>
+      </w:r>
+    </w:p>
+    <w:p>
+      <w:pPr>
+        <w:numPr>
+          <w:ilvl w:val="0"/>
+          <w:numId w:val="6"/>
+        </w:numPr>
+        <w:rPr>
+          <w:lang w:val="en-US"/>
+        </w:rPr>
+      </w:pPr>
+      <w:r>
+        <w:rPr>
+          <w:lang w:val="en-US"/>
+        </w:rPr>
+        <w:t>Should show → game ended → scores popup (not yet UI → can be in console now)</w:t>
+      </w:r>
+    </w:p>
+    <w:p>
+      <w:pPr>
+        <w:rPr>
+          <w:lang w:val="en-US"/>
+        </w:rPr>
+      </w:pPr>
+      <w:r>
+        <w:rPr>
+          <w:rFonts w:ascii="Segoe UI Emoji" w:hAnsi="Segoe UI Emoji" w:cs="Segoe UI Emoji"/>
+          <w:lang w:val="en-US"/>
+        </w:rPr>
+        <w:t>✅</w:t>
+      </w:r>
+      <w:r>
+        <w:rPr>
+          <w:lang w:val="en-US"/>
+        </w:rPr>
+        <w:t xml:space="preserve"> </w:t>
+      </w:r>
+      <w:r>
+        <w:rPr>
+          <w:b/>
+          <w:bCs/>
+          <w:lang w:val="en-US"/>
+        </w:rPr>
+        <w:t>Expected:</w:t>
+      </w:r>
+      <w:r>
+        <w:rPr>
+          <w:lang w:val="en-US"/>
+        </w:rPr>
+        <w:t xml:space="preserve"> End game event fires and handled cleanly → no crashes.</w:t>
+      </w:r>
+    </w:p>
+    <w:p>
+      <w:pPr>
+        <w:rPr>
+          <w:lang w:val="en-US"/>
+        </w:rPr>
+      </w:pPr>
+      <w:r>
+        <w:rPr>
+          <w:lang w:val="en-US"/>
+        </w:rPr>
+        <w:pict w14:anchorId="0D7BC6B1">
+          <v:rect id="_x0000_i1091" style="width:0;height:1.5pt" o:hralign="center" o:hrstd="t" o:hr="t" fillcolor="#a0a0a0" stroked="f"/>
+        </w:pict>
+      </w:r>
+    </w:p>
+    <w:p>
+      <w:pPr>
+        <w:rPr>
+          <w:b/>
+          <w:bCs/>
+          <w:lang w:val="en-US"/>
+        </w:rPr>
+      </w:pPr>
+      <w:r>
+        <w:rPr>
+          <w:rFonts w:ascii="Segoe UI Emoji" w:hAnsi="Segoe UI Emoji" w:cs="Segoe UI Emoji"/>
+          <w:b/>
+          <w:bCs/>
+          <w:lang w:val="en-US"/>
+        </w:rPr>
+        <w:t>📌</w:t>
+      </w:r>
+      <w:r>
+        <w:rPr>
+          <w:b/>
+          <w:bCs/>
+          <w:lang w:val="en-US"/>
+        </w:rPr>
+        <w:t xml:space="preserve"> 7️</w:t>
+      </w:r>
+      <w:r>
+        <w:rPr>
+          <w:rFonts w:ascii="Segoe UI Symbol" w:hAnsi="Segoe UI Symbol" w:cs="Segoe UI Symbol"/>
+          <w:b/>
+          <w:bCs/>
+          <w:lang w:val="en-US"/>
+        </w:rPr>
+        <w:t>⃣</w:t>
+      </w:r>
+      <w:r>
+        <w:rPr>
+          <w:b/>
+          <w:bCs/>
+          <w:lang w:val="en-US"/>
+        </w:rPr>
+        <w:t xml:space="preserve"> Player Disconnect / Rejoin (Optional test)</w:t>
+      </w:r>
+    </w:p>
+    <w:p>
+      <w:pPr>
+        <w:numPr>
+          <w:ilvl w:val="0"/>
+          <w:numId w:val="7"/>
+        </w:numPr>
+        <w:rPr>
+          <w:lang w:val="en-US"/>
+        </w:rPr>
+      </w:pPr>
+      <w:r>
+        <w:rPr>
+          <w:lang w:val="en-US"/>
+        </w:rPr>
+        <w:t>Close browser tab → should remove player from room_update</w:t>
+      </w:r>
+    </w:p>
+    <w:p>
+      <w:pPr>
+        <w:numPr>
+          <w:ilvl w:val="0"/>
+          <w:numId w:val="7"/>
+        </w:numPr>
+        <w:rPr>
+          <w:lang w:val="en-US"/>
+        </w:rPr>
+      </w:pPr>
+      <w:r>
+        <w:rPr>
+          <w:lang w:val="en-US"/>
+        </w:rPr>
+        <w:t>Open new tab → join same room → player added again</w:t>
+      </w:r>
+    </w:p>
+    <w:p>
+      <w:pPr>
+        <w:rPr>
+          <w:lang w:val="en-US"/>
+        </w:rPr>
+      </w:pPr>
+      <w:r>
+        <w:rPr>
+          <w:rFonts w:ascii="Segoe UI Emoji" w:hAnsi="Segoe UI Emoji" w:cs="Segoe UI Emoji"/>
+          <w:lang w:val="en-US"/>
+        </w:rPr>
+        <w:t>✅</w:t>
+      </w:r>
+      <w:r>
+        <w:rPr>
+          <w:lang w:val="en-US"/>
+        </w:rPr>
+        <w:t xml:space="preserve"> </w:t>
+      </w:r>
+      <w:r>
+        <w:rPr>
+          <w:b/>
+          <w:bCs/>
+          <w:lang w:val="en-US"/>
+        </w:rPr>
+        <w:t>Expected:</w:t>
+      </w:r>
+      <w:r>
+        <w:rPr>
+          <w:lang w:val="en-US"/>
+        </w:rPr>
+        <w:t xml:space="preserve"> Room updates when player leaves / joins → no crash.</w:t>
+      </w:r>
+    </w:p>
+    <w:p>
+      <w:pPr>
+        <w:rPr>
+          <w:lang w:val="en-US"/>
+        </w:rPr>
+      </w:pPr>
+      <w:r>
+        <w:rPr>
+          <w:lang w:val="en-US"/>
+        </w:rPr>
+        <w:pict w14:anchorId="60821DD0">
+          <v:rect id="_x0000_i1092" style="width:0;height:1.5pt" o:hralign="center" o:hrstd="t" o:hr="t" fillcolor="#a0a0a0" stroked="f"/>
+        </w:pict>
+      </w:r>
+    </w:p>
+    <w:p>
+      <w:pPr>
+        <w:rPr>
+          <w:b/>
+          <w:bCs/>
+          <w:lang w:val="en-US"/>
+        </w:rPr>
+      </w:pPr>
+      <w:r>
+        <w:rPr>
+          <w:rFonts w:ascii="Segoe UI Emoji" w:hAnsi="Segoe UI Emoji" w:cs="Segoe UI Emoji"/>
+          <w:b/>
+          <w:bCs/>
+          <w:lang w:val="en-US"/>
+        </w:rPr>
+        <w:t>🚦</w:t>
+      </w:r>
+      <w:r>
+        <w:rPr>
+          <w:b/>
+          <w:bCs/>
+          <w:lang w:val="en-US"/>
+        </w:rPr>
+        <w:t xml:space="preserve"> Final Stage (Optional polish after testing)</w:t>
+      </w:r>
+    </w:p>
+    <w:tbl>
+      <w:tblPr>
+        <w:tblW w:w="0" w:type="auto"/>
+        <w:tblCellSpacing w:w="15" w:type="dxa"/>
+        <w:tblCellMar>
+          <w:top w:w="15" w:type="dxa"/>
+          <w:left w:w="15" w:type="dxa"/>
+          <w:bottom w:w="15" w:type="dxa"/>
+          <w:right w:w="15" w:type="dxa"/>
+        </w:tblCellMar>
+        <w:tblLook w:val="04A0" w:firstRow="1" w:lastRow="0" w:firstColumn="1" w:lastColumn="0" w:noHBand="0" w:noVBand="1"/>
+      </w:tblPr>
+      <w:tblGrid>
+        <w:gridCol w:w="4163"/>
+        <w:gridCol w:w="1244"/>
+      </w:tblGrid>
+      <w:tr>
+        <w:trPr>
+          <w:tblHeader/>
+          <w:tblCellSpacing w:w="15" w:type="dxa"/>
+        </w:trPr>
+        <w:tc>
+          <w:tcPr>
+            <w:tcW w:w="0" w:type="auto"/>
+            <w:vAlign w:val="center"/>
+            <w:hideMark/>
+          </w:tcPr>
+          <w:p>
+            <w:pPr>
+              <w:rPr>
+                <w:b/>
+                <w:bCs/>
+                <w:lang w:val="en-US"/>
+              </w:rPr>
+            </w:pPr>
+            <w:r>
+              <w:rPr>
+                <w:b/>
+                <w:bCs/>
+                <w:lang w:val="en-US"/>
+              </w:rPr>
+              <w:t>Feature</w:t>
+            </w:r>
+          </w:p>
+        </w:tc>
+        <w:tc>
+          <w:tcPr>
+            <w:tcW w:w="0" w:type="auto"/>
+            <w:vAlign w:val="center"/>
+            <w:hideMark/>
+          </w:tcPr>
+          <w:p>
+            <w:pPr>
+              <w:rPr>
+                <w:b/>
+                <w:bCs/>
+                <w:lang w:val="en-US"/>
+              </w:rPr>
+            </w:pPr>
+            <w:r>
+              <w:rPr>
+                <w:b/>
+                <w:bCs/>
+                <w:lang w:val="en-US"/>
+              </w:rPr>
+              <w:t>Status</w:t>
+            </w:r>
+          </w:p>
+        </w:tc>
+      </w:tr>
+      <w:tr>
+        <w:trPr>
+          <w:tblCellSpacing w:w="15" w:type="dxa"/>
+        </w:trPr>
+        <w:tc>
+          <w:tcPr>
+            <w:tcW w:w="0" w:type="auto"/>
+            <w:vAlign w:val="center"/>
+            <w:hideMark/>
+          </w:tcPr>
+          <w:p>
+            <w:pPr>
+              <w:rPr>
+                <w:lang w:val="en-US"/>
+              </w:rPr>
+            </w:pPr>
+            <w:r>
+              <w:rPr>
+                <w:lang w:val="en-US"/>
+              </w:rPr>
+              <w:t>Card flip animations → when drawn / played</w:t>
+            </w:r>
+          </w:p>
+        </w:tc>
+        <w:tc>
+          <w:tcPr>
+            <w:tcW w:w="0" w:type="auto"/>
+            <w:vAlign w:val="center"/>
+            <w:hideMark/>
+          </w:tcPr>
+          <w:p>
+            <w:pPr>
+              <w:rPr>
+                <w:lang w:val="en-US"/>
+              </w:rPr>
+            </w:pPr>
+            <w:r>
+              <w:rPr>
+                <w:lang w:val="en-US"/>
+              </w:rPr>
+              <w:t>Can do after</w:t>
+            </w:r>
+          </w:p>
+        </w:tc>
+      </w:tr>
+      <w:tr>
+        <w:trPr>
+          <w:tblCellSpacing w:w="15" w:type="dxa"/>
+        </w:trPr>
+        <w:tc>
+          <w:tcPr>
+            <w:tcW w:w="0" w:type="auto"/>
+            <w:vAlign w:val="center"/>
+            <w:hideMark/>
+          </w:tcPr>
+          <w:p>
+            <w:pPr>
+              <w:rPr>
+                <w:lang w:val="en-US"/>
+              </w:rPr>
+            </w:pPr>
+            <w:r>
+              <w:rPr>
+                <w:lang w:val="en-US"/>
+              </w:rPr>
+              <w:t>Fancy middle card visual</w:t>
+            </w:r>
+          </w:p>
+        </w:tc>
+        <w:tc>
+          <w:tcPr>
+            <w:tcW w:w="0" w:type="auto"/>
+            <w:vAlign w:val="center"/>
+            <w:hideMark/>
+          </w:tcPr>
+          <w:p>
+            <w:pPr>
+              <w:rPr>
+                <w:lang w:val="en-US"/>
+              </w:rPr>
+            </w:pPr>
+            <w:r>
+              <w:rPr>
+                <w:lang w:val="en-US"/>
+              </w:rPr>
+              <w:t>Can do after</w:t>
+            </w:r>
+          </w:p>
+        </w:tc>
+      </w:tr>
+      <w:tr>
+        <w:trPr>
+          <w:tblCellSpacing w:w="15" w:type="dxa"/>
+        </w:trPr>
+        <w:tc>
+          <w:tcPr>
+            <w:tcW w:w="0" w:type="auto"/>
+            <w:vAlign w:val="center"/>
+            <w:hideMark/>
+          </w:tcPr>
+          <w:p>
+            <w:pPr>
+              <w:rPr>
+                <w:lang w:val="en-US"/>
+              </w:rPr>
+            </w:pPr>
+            <w:r>
+              <w:rPr>
+                <w:lang w:val="en-US"/>
+              </w:rPr>
+              <w:t>Purge phase animation</w:t>
+            </w:r>
+          </w:p>
+        </w:tc>
+        <w:tc>
+          <w:tcPr>
+            <w:tcW w:w="0" w:type="auto"/>
+            <w:vAlign w:val="center"/>
+            <w:hideMark/>
+          </w:tcPr>
+          <w:p>
+            <w:pPr>
+              <w:rPr>
+                <w:lang w:val="en-US"/>
+              </w:rPr>
+            </w:pPr>
+            <w:r>
+              <w:rPr>
+                <w:lang w:val="en-US"/>
+              </w:rPr>
+              <w:t>Can do after</w:t>
+            </w:r>
+          </w:p>
+        </w:tc>
+      </w:tr>
+      <w:tr>
+        <w:trPr>
+          <w:tblCellSpacing w:w="15" w:type="dxa"/>
+        </w:trPr>
+        <w:tc>
+          <w:tcPr>
+            <w:tcW w:w="0" w:type="auto"/>
+            <w:vAlign w:val="center"/>
+            <w:hideMark/>
+          </w:tcPr>
+          <w:p>
+            <w:pPr>
+              <w:rPr>
+                <w:lang w:val="en-US"/>
+              </w:rPr>
+            </w:pPr>
+            <w:r>
+              <w:rPr>
+                <w:lang w:val="en-US"/>
+              </w:rPr>
+              <w:t>Player ready status indicator</w:t>
+            </w:r>
+          </w:p>
+        </w:tc>
+        <w:tc>
+          <w:tcPr>
+            <w:tcW w:w="0" w:type="auto"/>
+            <w:vAlign w:val="center"/>
+            <w:hideMark/>
+          </w:tcPr>
+          <w:p>
+            <w:pPr>
+              <w:rPr>
+                <w:lang w:val="en-US"/>
+              </w:rPr>
+            </w:pPr>
+            <w:r>
+              <w:rPr>
+                <w:lang w:val="en-US"/>
+              </w:rPr>
+              <w:t>Can do after</w:t>
+            </w:r>
+          </w:p>
+        </w:tc>
+      </w:tr>
+      <w:tr>
+        <w:trPr>
+          <w:tblCellSpacing w:w="15" w:type="dxa"/>
+        </w:trPr>
+        <w:tc>
+          <w:tcPr>
+            <w:tcW w:w="0" w:type="auto"/>
+            <w:vAlign w:val="center"/>
+            <w:hideMark/>
+          </w:tcPr>
+          <w:p>
+            <w:pPr>
+              <w:rPr>
+                <w:lang w:val="en-US"/>
+              </w:rPr>
+            </w:pPr>
+            <w:r>
+              <w:rPr>
+                <w:lang w:val="en-US"/>
+              </w:rPr>
+              <w:t>Spectator support</w:t>
+            </w:r>
+          </w:p>
+        </w:tc>
+        <w:tc>
+          <w:tcPr>
+            <w:tcW w:w="0" w:type="auto"/>
+            <w:vAlign w:val="center"/>
+            <w:hideMark/>
+          </w:tcPr>
+          <w:p>
+            <w:pPr>
+              <w:rPr>
+                <w:lang w:val="en-US"/>
+              </w:rPr>
+            </w:pPr>
+            <w:r>
+              <w:rPr>
+                <w:lang w:val="en-US"/>
+              </w:rPr>
+              <w:t>Later</w:t>
+            </w:r>
+          </w:p>
+        </w:tc>
+      </w:tr>
+    </w:tbl>
+    <w:p>
+      <w:pPr>
+        <w:rPr>
+          <w:lang w:val="en-US"/>
+        </w:rPr>
+      </w:pPr>
+      <w:r>
+        <w:rPr>
+          <w:lang w:val="en-US"/>
+        </w:rPr>
+        <w:pict w14:anchorId="7ABE8BAA">
+          <v:rect id="_x0000_i1093" style="width:0;height:1.5pt" o:hralign="center" o:hrstd="t" o:hr="t" fillcolor="#a0a0a0" stroked="f"/>
+        </w:pict>
+      </w:r>
+    </w:p>
+    <w:p>
+      <w:pPr>
+        <w:rPr>
+          <w:b/>
+          <w:bCs/>
+          <w:lang w:val="en-US"/>
+        </w:rPr>
+      </w:pPr>
+      <w:r>
+        <w:rPr>
+          <w:rFonts w:ascii="Segoe UI Emoji" w:hAnsi="Segoe UI Emoji" w:cs="Segoe UI Emoji"/>
+          <w:b/>
+          <w:bCs/>
+          <w:lang w:val="en-US"/>
+        </w:rPr>
+        <w:t>✅</w:t>
+      </w:r>
+      <w:r>
+        <w:rPr>
+          <w:b/>
+          <w:bCs/>
+          <w:lang w:val="en-US"/>
+        </w:rPr>
+        <w:t xml:space="preserve"> SUMMARY</w:t>
+      </w:r>
+    </w:p>
+    <w:p>
+      <w:pPr>
+        <w:rPr>
+          <w:lang w:val="en-US"/>
+        </w:rPr>
+      </w:pPr>
+      <w:r>
+        <w:rPr>
+          <w:rFonts w:ascii="Segoe UI Emoji" w:hAnsi="Segoe UI Emoji" w:cs="Segoe UI Emoji"/>
+          <w:lang w:val="en-US"/>
+        </w:rPr>
+        <w:t>✅</w:t>
+      </w:r>
+      <w:r>
+        <w:rPr>
+          <w:lang w:val="en-US"/>
+        </w:rPr>
+        <w:t xml:space="preserve"> This test plan covers everything → join → play → purge → end → multi-user → disconnect.</w:t>
+      </w:r>
+    </w:p>
+    <w:p>
+      <w:pPr>
+        <w:rPr>
+          <w:lang w:val="en-US"/>
+        </w:rPr>
+      </w:pPr>
+      <w:r>
+        <w:rPr>
+          <w:lang w:val="en-US"/>
+        </w:rPr>
+        <w:t xml:space="preserve">Once this test plan passes → </w:t>
+      </w:r>
+      <w:r>
+        <w:rPr>
+          <w:b/>
+          <w:bCs/>
+          <w:lang w:val="en-US"/>
+        </w:rPr>
+        <w:t>Frontend MVP + Multiplayer is production ready (except for design polish)</w:t>
+      </w:r>
+      <w:r>
+        <w:rPr>
+          <w:lang w:val="en-US"/>
+        </w:rPr>
+        <w:t>.</w:t>
+      </w:r>
+    </w:p>
+    <w:p/>
     <w:sectPr>
       <w:pgSz w:w="12240" w:h="15840"/>
       <w:pgMar w:top="1440" w:right="1440" w:bottom="1440" w:left="1440" w:header="720" w:footer="720" w:gutter="0"/>
@@ -49,6 +1538,1075 @@
     </w:sectPr>
   </w:body>
 </w:document>
+</file>
+
+<file path=word/numbering.xml><?xml version="1.0" encoding="utf-8"?>
+<w:numbering xmlns:wpc="http://schemas.microsoft.com/office/word/2010/wordprocessingCanvas" xmlns:cx="http://schemas.microsoft.com/office/drawing/2014/chartex" xmlns:cx1="http://schemas.microsoft.com/office/drawing/2015/9/8/chartex" xmlns:cx2="http://schemas.microsoft.com/office/drawing/2015/10/21/chartex" xmlns:cx3="http://schemas.microsoft.com/office/drawing/2016/5/9/chartex" xmlns:cx4="http://schemas.microsoft.com/office/drawing/2016/5/10/chartex" xmlns:cx5="http://schemas.microsoft.com/office/drawing/2016/5/11/chartex" xmlns:cx6="http://schemas.microsoft.com/office/drawing/2016/5/12/chartex" xmlns:cx7="http://schemas.microsoft.com/office/drawing/2016/5/13/chartex" xmlns:cx8="http://schemas.microsoft.com/office/drawing/2016/5/14/chartex" xmlns:mc="http://schemas.openxmlformats.org/markup-compatibility/2006" xmlns:aink="http://schemas.microsoft.com/office/drawing/2016/ink" xmlns:am3d="http://schemas.microsoft.com/office/drawing/2017/model3d" xmlns:o="urn:schemas-microsoft-com:office:office" xmlns:oel="http://schemas.microsoft.com/office/2019/extlst" xmlns:r="http://schemas.openxmlformats.org/officeDocument/2006/relationships" xmlns:m="http://schemas.openxmlformats.org/officeDocument/2006/math" xmlns:v="urn:schemas-microsoft-com:vml" xmlns:wp14="http://schemas.microsoft.com/office/word/2010/wordprocessingDrawing" xmlns:wp="http://schemas.openxmlformats.org/drawingml/2006/wordprocessingDrawing" xmlns:w10="urn:schemas-microsoft-com:office:word" xmlns:w="http://schemas.openxmlformats.org/wordprocessingml/2006/main" xmlns:w14="http://schemas.microsoft.com/office/word/2010/wordml" xmlns:w15="http://schemas.microsoft.com/office/word/2012/wordml" xmlns:w16cex="http://schemas.microsoft.com/office/word/2018/wordml/cex" xmlns:w16cid="http://schemas.microsoft.com/office/word/2016/wordml/cid" xmlns:w16="http://schemas.microsoft.com/office/word/2018/wordml" xmlns:w16du="http://schemas.microsoft.com/office/word/2023/wordml/word16du" xmlns:w16sdtdh="http://schemas.microsoft.com/office/word/2020/wordml/sdtdatahash" xmlns:w16sdtfl="http://schemas.microsoft.com/office/word/2024/wordml/sdtformatlock" xmlns:w16se="http://schemas.microsoft.com/office/word/2015/wordml/symex" xmlns:wpg="http://schemas.microsoft.com/office/word/2010/wordprocessingGroup" xmlns:wpi="http://schemas.microsoft.com/office/word/2010/wordprocessingInk" xmlns:wne="http://schemas.microsoft.com/office/word/2006/wordml" xmlns:wps="http://schemas.microsoft.com/office/word/2010/wordprocessingShape" mc:Ignorable="w14 w15 w16se w16cid w16 w16cex w16sdtdh w16sdtfl w16du wp14">
+  <w:abstractNum w:abstractNumId="0" w15:restartNumberingAfterBreak="0">
+    <w:nsid w:val="05177197"/>
+    <w:multiLevelType w:val="multilevel"/>
+    <w:tmpl w:val="08D29944"/>
+    <w:lvl w:ilvl="0">
+      <w:start w:val="1"/>
+      <w:numFmt w:val="bullet"/>
+      <w:lvlText w:val=""/>
+      <w:lvlJc w:val="left"/>
+      <w:pPr>
+        <w:tabs>
+          <w:tab w:val="num" w:pos="720"/>
+        </w:tabs>
+        <w:ind w:left="720" w:hanging="360"/>
+      </w:pPr>
+      <w:rPr>
+        <w:rFonts w:ascii="Symbol" w:hAnsi="Symbol" w:hint="default"/>
+        <w:sz w:val="20"/>
+      </w:rPr>
+    </w:lvl>
+    <w:lvl w:ilvl="1" w:tentative="1">
+      <w:start w:val="1"/>
+      <w:numFmt w:val="bullet"/>
+      <w:lvlText w:val="o"/>
+      <w:lvlJc w:val="left"/>
+      <w:pPr>
+        <w:tabs>
+          <w:tab w:val="num" w:pos="1440"/>
+        </w:tabs>
+        <w:ind w:left="1440" w:hanging="360"/>
+      </w:pPr>
+      <w:rPr>
+        <w:rFonts w:ascii="Courier New" w:hAnsi="Courier New" w:hint="default"/>
+        <w:sz w:val="20"/>
+      </w:rPr>
+    </w:lvl>
+    <w:lvl w:ilvl="2" w:tentative="1">
+      <w:start w:val="1"/>
+      <w:numFmt w:val="bullet"/>
+      <w:lvlText w:val=""/>
+      <w:lvlJc w:val="left"/>
+      <w:pPr>
+        <w:tabs>
+          <w:tab w:val="num" w:pos="2160"/>
+        </w:tabs>
+        <w:ind w:left="2160" w:hanging="360"/>
+      </w:pPr>
+      <w:rPr>
+        <w:rFonts w:ascii="Wingdings" w:hAnsi="Wingdings" w:hint="default"/>
+        <w:sz w:val="20"/>
+      </w:rPr>
+    </w:lvl>
+    <w:lvl w:ilvl="3" w:tentative="1">
+      <w:start w:val="1"/>
+      <w:numFmt w:val="bullet"/>
+      <w:lvlText w:val=""/>
+      <w:lvlJc w:val="left"/>
+      <w:pPr>
+        <w:tabs>
+          <w:tab w:val="num" w:pos="2880"/>
+        </w:tabs>
+        <w:ind w:left="2880" w:hanging="360"/>
+      </w:pPr>
+      <w:rPr>
+        <w:rFonts w:ascii="Wingdings" w:hAnsi="Wingdings" w:hint="default"/>
+        <w:sz w:val="20"/>
+      </w:rPr>
+    </w:lvl>
+    <w:lvl w:ilvl="4" w:tentative="1">
+      <w:start w:val="1"/>
+      <w:numFmt w:val="bullet"/>
+      <w:lvlText w:val=""/>
+      <w:lvlJc w:val="left"/>
+      <w:pPr>
+        <w:tabs>
+          <w:tab w:val="num" w:pos="3600"/>
+        </w:tabs>
+        <w:ind w:left="3600" w:hanging="360"/>
+      </w:pPr>
+      <w:rPr>
+        <w:rFonts w:ascii="Wingdings" w:hAnsi="Wingdings" w:hint="default"/>
+        <w:sz w:val="20"/>
+      </w:rPr>
+    </w:lvl>
+    <w:lvl w:ilvl="5" w:tentative="1">
+      <w:start w:val="1"/>
+      <w:numFmt w:val="bullet"/>
+      <w:lvlText w:val=""/>
+      <w:lvlJc w:val="left"/>
+      <w:pPr>
+        <w:tabs>
+          <w:tab w:val="num" w:pos="4320"/>
+        </w:tabs>
+        <w:ind w:left="4320" w:hanging="360"/>
+      </w:pPr>
+      <w:rPr>
+        <w:rFonts w:ascii="Wingdings" w:hAnsi="Wingdings" w:hint="default"/>
+        <w:sz w:val="20"/>
+      </w:rPr>
+    </w:lvl>
+    <w:lvl w:ilvl="6" w:tentative="1">
+      <w:start w:val="1"/>
+      <w:numFmt w:val="bullet"/>
+      <w:lvlText w:val=""/>
+      <w:lvlJc w:val="left"/>
+      <w:pPr>
+        <w:tabs>
+          <w:tab w:val="num" w:pos="5040"/>
+        </w:tabs>
+        <w:ind w:left="5040" w:hanging="360"/>
+      </w:pPr>
+      <w:rPr>
+        <w:rFonts w:ascii="Wingdings" w:hAnsi="Wingdings" w:hint="default"/>
+        <w:sz w:val="20"/>
+      </w:rPr>
+    </w:lvl>
+    <w:lvl w:ilvl="7" w:tentative="1">
+      <w:start w:val="1"/>
+      <w:numFmt w:val="bullet"/>
+      <w:lvlText w:val=""/>
+      <w:lvlJc w:val="left"/>
+      <w:pPr>
+        <w:tabs>
+          <w:tab w:val="num" w:pos="5760"/>
+        </w:tabs>
+        <w:ind w:left="5760" w:hanging="360"/>
+      </w:pPr>
+      <w:rPr>
+        <w:rFonts w:ascii="Wingdings" w:hAnsi="Wingdings" w:hint="default"/>
+        <w:sz w:val="20"/>
+      </w:rPr>
+    </w:lvl>
+    <w:lvl w:ilvl="8" w:tentative="1">
+      <w:start w:val="1"/>
+      <w:numFmt w:val="bullet"/>
+      <w:lvlText w:val=""/>
+      <w:lvlJc w:val="left"/>
+      <w:pPr>
+        <w:tabs>
+          <w:tab w:val="num" w:pos="6480"/>
+        </w:tabs>
+        <w:ind w:left="6480" w:hanging="360"/>
+      </w:pPr>
+      <w:rPr>
+        <w:rFonts w:ascii="Wingdings" w:hAnsi="Wingdings" w:hint="default"/>
+        <w:sz w:val="20"/>
+      </w:rPr>
+    </w:lvl>
+  </w:abstractNum>
+  <w:abstractNum w:abstractNumId="1" w15:restartNumberingAfterBreak="0">
+    <w:nsid w:val="06F763DF"/>
+    <w:multiLevelType w:val="multilevel"/>
+    <w:tmpl w:val="7756AF76"/>
+    <w:lvl w:ilvl="0">
+      <w:start w:val="1"/>
+      <w:numFmt w:val="bullet"/>
+      <w:lvlText w:val=""/>
+      <w:lvlJc w:val="left"/>
+      <w:pPr>
+        <w:tabs>
+          <w:tab w:val="num" w:pos="720"/>
+        </w:tabs>
+        <w:ind w:left="720" w:hanging="360"/>
+      </w:pPr>
+      <w:rPr>
+        <w:rFonts w:ascii="Symbol" w:hAnsi="Symbol" w:hint="default"/>
+        <w:sz w:val="20"/>
+      </w:rPr>
+    </w:lvl>
+    <w:lvl w:ilvl="1" w:tentative="1">
+      <w:start w:val="1"/>
+      <w:numFmt w:val="bullet"/>
+      <w:lvlText w:val="o"/>
+      <w:lvlJc w:val="left"/>
+      <w:pPr>
+        <w:tabs>
+          <w:tab w:val="num" w:pos="1440"/>
+        </w:tabs>
+        <w:ind w:left="1440" w:hanging="360"/>
+      </w:pPr>
+      <w:rPr>
+        <w:rFonts w:ascii="Courier New" w:hAnsi="Courier New" w:hint="default"/>
+        <w:sz w:val="20"/>
+      </w:rPr>
+    </w:lvl>
+    <w:lvl w:ilvl="2" w:tentative="1">
+      <w:start w:val="1"/>
+      <w:numFmt w:val="bullet"/>
+      <w:lvlText w:val=""/>
+      <w:lvlJc w:val="left"/>
+      <w:pPr>
+        <w:tabs>
+          <w:tab w:val="num" w:pos="2160"/>
+        </w:tabs>
+        <w:ind w:left="2160" w:hanging="360"/>
+      </w:pPr>
+      <w:rPr>
+        <w:rFonts w:ascii="Wingdings" w:hAnsi="Wingdings" w:hint="default"/>
+        <w:sz w:val="20"/>
+      </w:rPr>
+    </w:lvl>
+    <w:lvl w:ilvl="3" w:tentative="1">
+      <w:start w:val="1"/>
+      <w:numFmt w:val="bullet"/>
+      <w:lvlText w:val=""/>
+      <w:lvlJc w:val="left"/>
+      <w:pPr>
+        <w:tabs>
+          <w:tab w:val="num" w:pos="2880"/>
+        </w:tabs>
+        <w:ind w:left="2880" w:hanging="360"/>
+      </w:pPr>
+      <w:rPr>
+        <w:rFonts w:ascii="Wingdings" w:hAnsi="Wingdings" w:hint="default"/>
+        <w:sz w:val="20"/>
+      </w:rPr>
+    </w:lvl>
+    <w:lvl w:ilvl="4" w:tentative="1">
+      <w:start w:val="1"/>
+      <w:numFmt w:val="bullet"/>
+      <w:lvlText w:val=""/>
+      <w:lvlJc w:val="left"/>
+      <w:pPr>
+        <w:tabs>
+          <w:tab w:val="num" w:pos="3600"/>
+        </w:tabs>
+        <w:ind w:left="3600" w:hanging="360"/>
+      </w:pPr>
+      <w:rPr>
+        <w:rFonts w:ascii="Wingdings" w:hAnsi="Wingdings" w:hint="default"/>
+        <w:sz w:val="20"/>
+      </w:rPr>
+    </w:lvl>
+    <w:lvl w:ilvl="5" w:tentative="1">
+      <w:start w:val="1"/>
+      <w:numFmt w:val="bullet"/>
+      <w:lvlText w:val=""/>
+      <w:lvlJc w:val="left"/>
+      <w:pPr>
+        <w:tabs>
+          <w:tab w:val="num" w:pos="4320"/>
+        </w:tabs>
+        <w:ind w:left="4320" w:hanging="360"/>
+      </w:pPr>
+      <w:rPr>
+        <w:rFonts w:ascii="Wingdings" w:hAnsi="Wingdings" w:hint="default"/>
+        <w:sz w:val="20"/>
+      </w:rPr>
+    </w:lvl>
+    <w:lvl w:ilvl="6" w:tentative="1">
+      <w:start w:val="1"/>
+      <w:numFmt w:val="bullet"/>
+      <w:lvlText w:val=""/>
+      <w:lvlJc w:val="left"/>
+      <w:pPr>
+        <w:tabs>
+          <w:tab w:val="num" w:pos="5040"/>
+        </w:tabs>
+        <w:ind w:left="5040" w:hanging="360"/>
+      </w:pPr>
+      <w:rPr>
+        <w:rFonts w:ascii="Wingdings" w:hAnsi="Wingdings" w:hint="default"/>
+        <w:sz w:val="20"/>
+      </w:rPr>
+    </w:lvl>
+    <w:lvl w:ilvl="7" w:tentative="1">
+      <w:start w:val="1"/>
+      <w:numFmt w:val="bullet"/>
+      <w:lvlText w:val=""/>
+      <w:lvlJc w:val="left"/>
+      <w:pPr>
+        <w:tabs>
+          <w:tab w:val="num" w:pos="5760"/>
+        </w:tabs>
+        <w:ind w:left="5760" w:hanging="360"/>
+      </w:pPr>
+      <w:rPr>
+        <w:rFonts w:ascii="Wingdings" w:hAnsi="Wingdings" w:hint="default"/>
+        <w:sz w:val="20"/>
+      </w:rPr>
+    </w:lvl>
+    <w:lvl w:ilvl="8" w:tentative="1">
+      <w:start w:val="1"/>
+      <w:numFmt w:val="bullet"/>
+      <w:lvlText w:val=""/>
+      <w:lvlJc w:val="left"/>
+      <w:pPr>
+        <w:tabs>
+          <w:tab w:val="num" w:pos="6480"/>
+        </w:tabs>
+        <w:ind w:left="6480" w:hanging="360"/>
+      </w:pPr>
+      <w:rPr>
+        <w:rFonts w:ascii="Wingdings" w:hAnsi="Wingdings" w:hint="default"/>
+        <w:sz w:val="20"/>
+      </w:rPr>
+    </w:lvl>
+  </w:abstractNum>
+  <w:abstractNum w:abstractNumId="2" w15:restartNumberingAfterBreak="0">
+    <w:nsid w:val="20CD11DC"/>
+    <w:multiLevelType w:val="multilevel"/>
+    <w:tmpl w:val="ADD8E0B0"/>
+    <w:lvl w:ilvl="0">
+      <w:start w:val="1"/>
+      <w:numFmt w:val="bullet"/>
+      <w:lvlText w:val=""/>
+      <w:lvlJc w:val="left"/>
+      <w:pPr>
+        <w:tabs>
+          <w:tab w:val="num" w:pos="720"/>
+        </w:tabs>
+        <w:ind w:left="720" w:hanging="360"/>
+      </w:pPr>
+      <w:rPr>
+        <w:rFonts w:ascii="Symbol" w:hAnsi="Symbol" w:hint="default"/>
+        <w:sz w:val="20"/>
+      </w:rPr>
+    </w:lvl>
+    <w:lvl w:ilvl="1" w:tentative="1">
+      <w:start w:val="1"/>
+      <w:numFmt w:val="bullet"/>
+      <w:lvlText w:val="o"/>
+      <w:lvlJc w:val="left"/>
+      <w:pPr>
+        <w:tabs>
+          <w:tab w:val="num" w:pos="1440"/>
+        </w:tabs>
+        <w:ind w:left="1440" w:hanging="360"/>
+      </w:pPr>
+      <w:rPr>
+        <w:rFonts w:ascii="Courier New" w:hAnsi="Courier New" w:hint="default"/>
+        <w:sz w:val="20"/>
+      </w:rPr>
+    </w:lvl>
+    <w:lvl w:ilvl="2" w:tentative="1">
+      <w:start w:val="1"/>
+      <w:numFmt w:val="bullet"/>
+      <w:lvlText w:val=""/>
+      <w:lvlJc w:val="left"/>
+      <w:pPr>
+        <w:tabs>
+          <w:tab w:val="num" w:pos="2160"/>
+        </w:tabs>
+        <w:ind w:left="2160" w:hanging="360"/>
+      </w:pPr>
+      <w:rPr>
+        <w:rFonts w:ascii="Wingdings" w:hAnsi="Wingdings" w:hint="default"/>
+        <w:sz w:val="20"/>
+      </w:rPr>
+    </w:lvl>
+    <w:lvl w:ilvl="3" w:tentative="1">
+      <w:start w:val="1"/>
+      <w:numFmt w:val="bullet"/>
+      <w:lvlText w:val=""/>
+      <w:lvlJc w:val="left"/>
+      <w:pPr>
+        <w:tabs>
+          <w:tab w:val="num" w:pos="2880"/>
+        </w:tabs>
+        <w:ind w:left="2880" w:hanging="360"/>
+      </w:pPr>
+      <w:rPr>
+        <w:rFonts w:ascii="Wingdings" w:hAnsi="Wingdings" w:hint="default"/>
+        <w:sz w:val="20"/>
+      </w:rPr>
+    </w:lvl>
+    <w:lvl w:ilvl="4" w:tentative="1">
+      <w:start w:val="1"/>
+      <w:numFmt w:val="bullet"/>
+      <w:lvlText w:val=""/>
+      <w:lvlJc w:val="left"/>
+      <w:pPr>
+        <w:tabs>
+          <w:tab w:val="num" w:pos="3600"/>
+        </w:tabs>
+        <w:ind w:left="3600" w:hanging="360"/>
+      </w:pPr>
+      <w:rPr>
+        <w:rFonts w:ascii="Wingdings" w:hAnsi="Wingdings" w:hint="default"/>
+        <w:sz w:val="20"/>
+      </w:rPr>
+    </w:lvl>
+    <w:lvl w:ilvl="5" w:tentative="1">
+      <w:start w:val="1"/>
+      <w:numFmt w:val="bullet"/>
+      <w:lvlText w:val=""/>
+      <w:lvlJc w:val="left"/>
+      <w:pPr>
+        <w:tabs>
+          <w:tab w:val="num" w:pos="4320"/>
+        </w:tabs>
+        <w:ind w:left="4320" w:hanging="360"/>
+      </w:pPr>
+      <w:rPr>
+        <w:rFonts w:ascii="Wingdings" w:hAnsi="Wingdings" w:hint="default"/>
+        <w:sz w:val="20"/>
+      </w:rPr>
+    </w:lvl>
+    <w:lvl w:ilvl="6" w:tentative="1">
+      <w:start w:val="1"/>
+      <w:numFmt w:val="bullet"/>
+      <w:lvlText w:val=""/>
+      <w:lvlJc w:val="left"/>
+      <w:pPr>
+        <w:tabs>
+          <w:tab w:val="num" w:pos="5040"/>
+        </w:tabs>
+        <w:ind w:left="5040" w:hanging="360"/>
+      </w:pPr>
+      <w:rPr>
+        <w:rFonts w:ascii="Wingdings" w:hAnsi="Wingdings" w:hint="default"/>
+        <w:sz w:val="20"/>
+      </w:rPr>
+    </w:lvl>
+    <w:lvl w:ilvl="7" w:tentative="1">
+      <w:start w:val="1"/>
+      <w:numFmt w:val="bullet"/>
+      <w:lvlText w:val=""/>
+      <w:lvlJc w:val="left"/>
+      <w:pPr>
+        <w:tabs>
+          <w:tab w:val="num" w:pos="5760"/>
+        </w:tabs>
+        <w:ind w:left="5760" w:hanging="360"/>
+      </w:pPr>
+      <w:rPr>
+        <w:rFonts w:ascii="Wingdings" w:hAnsi="Wingdings" w:hint="default"/>
+        <w:sz w:val="20"/>
+      </w:rPr>
+    </w:lvl>
+    <w:lvl w:ilvl="8" w:tentative="1">
+      <w:start w:val="1"/>
+      <w:numFmt w:val="bullet"/>
+      <w:lvlText w:val=""/>
+      <w:lvlJc w:val="left"/>
+      <w:pPr>
+        <w:tabs>
+          <w:tab w:val="num" w:pos="6480"/>
+        </w:tabs>
+        <w:ind w:left="6480" w:hanging="360"/>
+      </w:pPr>
+      <w:rPr>
+        <w:rFonts w:ascii="Wingdings" w:hAnsi="Wingdings" w:hint="default"/>
+        <w:sz w:val="20"/>
+      </w:rPr>
+    </w:lvl>
+  </w:abstractNum>
+  <w:abstractNum w:abstractNumId="3" w15:restartNumberingAfterBreak="0">
+    <w:nsid w:val="25013DEA"/>
+    <w:multiLevelType w:val="multilevel"/>
+    <w:tmpl w:val="E1BCA80E"/>
+    <w:lvl w:ilvl="0">
+      <w:start w:val="1"/>
+      <w:numFmt w:val="bullet"/>
+      <w:lvlText w:val=""/>
+      <w:lvlJc w:val="left"/>
+      <w:pPr>
+        <w:tabs>
+          <w:tab w:val="num" w:pos="720"/>
+        </w:tabs>
+        <w:ind w:left="720" w:hanging="360"/>
+      </w:pPr>
+      <w:rPr>
+        <w:rFonts w:ascii="Symbol" w:hAnsi="Symbol" w:hint="default"/>
+        <w:sz w:val="20"/>
+      </w:rPr>
+    </w:lvl>
+    <w:lvl w:ilvl="1" w:tentative="1">
+      <w:start w:val="1"/>
+      <w:numFmt w:val="bullet"/>
+      <w:lvlText w:val="o"/>
+      <w:lvlJc w:val="left"/>
+      <w:pPr>
+        <w:tabs>
+          <w:tab w:val="num" w:pos="1440"/>
+        </w:tabs>
+        <w:ind w:left="1440" w:hanging="360"/>
+      </w:pPr>
+      <w:rPr>
+        <w:rFonts w:ascii="Courier New" w:hAnsi="Courier New" w:hint="default"/>
+        <w:sz w:val="20"/>
+      </w:rPr>
+    </w:lvl>
+    <w:lvl w:ilvl="2" w:tentative="1">
+      <w:start w:val="1"/>
+      <w:numFmt w:val="bullet"/>
+      <w:lvlText w:val=""/>
+      <w:lvlJc w:val="left"/>
+      <w:pPr>
+        <w:tabs>
+          <w:tab w:val="num" w:pos="2160"/>
+        </w:tabs>
+        <w:ind w:left="2160" w:hanging="360"/>
+      </w:pPr>
+      <w:rPr>
+        <w:rFonts w:ascii="Wingdings" w:hAnsi="Wingdings" w:hint="default"/>
+        <w:sz w:val="20"/>
+      </w:rPr>
+    </w:lvl>
+    <w:lvl w:ilvl="3" w:tentative="1">
+      <w:start w:val="1"/>
+      <w:numFmt w:val="bullet"/>
+      <w:lvlText w:val=""/>
+      <w:lvlJc w:val="left"/>
+      <w:pPr>
+        <w:tabs>
+          <w:tab w:val="num" w:pos="2880"/>
+        </w:tabs>
+        <w:ind w:left="2880" w:hanging="360"/>
+      </w:pPr>
+      <w:rPr>
+        <w:rFonts w:ascii="Wingdings" w:hAnsi="Wingdings" w:hint="default"/>
+        <w:sz w:val="20"/>
+      </w:rPr>
+    </w:lvl>
+    <w:lvl w:ilvl="4" w:tentative="1">
+      <w:start w:val="1"/>
+      <w:numFmt w:val="bullet"/>
+      <w:lvlText w:val=""/>
+      <w:lvlJc w:val="left"/>
+      <w:pPr>
+        <w:tabs>
+          <w:tab w:val="num" w:pos="3600"/>
+        </w:tabs>
+        <w:ind w:left="3600" w:hanging="360"/>
+      </w:pPr>
+      <w:rPr>
+        <w:rFonts w:ascii="Wingdings" w:hAnsi="Wingdings" w:hint="default"/>
+        <w:sz w:val="20"/>
+      </w:rPr>
+    </w:lvl>
+    <w:lvl w:ilvl="5" w:tentative="1">
+      <w:start w:val="1"/>
+      <w:numFmt w:val="bullet"/>
+      <w:lvlText w:val=""/>
+      <w:lvlJc w:val="left"/>
+      <w:pPr>
+        <w:tabs>
+          <w:tab w:val="num" w:pos="4320"/>
+        </w:tabs>
+        <w:ind w:left="4320" w:hanging="360"/>
+      </w:pPr>
+      <w:rPr>
+        <w:rFonts w:ascii="Wingdings" w:hAnsi="Wingdings" w:hint="default"/>
+        <w:sz w:val="20"/>
+      </w:rPr>
+    </w:lvl>
+    <w:lvl w:ilvl="6" w:tentative="1">
+      <w:start w:val="1"/>
+      <w:numFmt w:val="bullet"/>
+      <w:lvlText w:val=""/>
+      <w:lvlJc w:val="left"/>
+      <w:pPr>
+        <w:tabs>
+          <w:tab w:val="num" w:pos="5040"/>
+        </w:tabs>
+        <w:ind w:left="5040" w:hanging="360"/>
+      </w:pPr>
+      <w:rPr>
+        <w:rFonts w:ascii="Wingdings" w:hAnsi="Wingdings" w:hint="default"/>
+        <w:sz w:val="20"/>
+      </w:rPr>
+    </w:lvl>
+    <w:lvl w:ilvl="7" w:tentative="1">
+      <w:start w:val="1"/>
+      <w:numFmt w:val="bullet"/>
+      <w:lvlText w:val=""/>
+      <w:lvlJc w:val="left"/>
+      <w:pPr>
+        <w:tabs>
+          <w:tab w:val="num" w:pos="5760"/>
+        </w:tabs>
+        <w:ind w:left="5760" w:hanging="360"/>
+      </w:pPr>
+      <w:rPr>
+        <w:rFonts w:ascii="Wingdings" w:hAnsi="Wingdings" w:hint="default"/>
+        <w:sz w:val="20"/>
+      </w:rPr>
+    </w:lvl>
+    <w:lvl w:ilvl="8" w:tentative="1">
+      <w:start w:val="1"/>
+      <w:numFmt w:val="bullet"/>
+      <w:lvlText w:val=""/>
+      <w:lvlJc w:val="left"/>
+      <w:pPr>
+        <w:tabs>
+          <w:tab w:val="num" w:pos="6480"/>
+        </w:tabs>
+        <w:ind w:left="6480" w:hanging="360"/>
+      </w:pPr>
+      <w:rPr>
+        <w:rFonts w:ascii="Wingdings" w:hAnsi="Wingdings" w:hint="default"/>
+        <w:sz w:val="20"/>
+      </w:rPr>
+    </w:lvl>
+  </w:abstractNum>
+  <w:abstractNum w:abstractNumId="4" w15:restartNumberingAfterBreak="0">
+    <w:nsid w:val="28C30333"/>
+    <w:multiLevelType w:val="multilevel"/>
+    <w:tmpl w:val="C950B7C8"/>
+    <w:lvl w:ilvl="0">
+      <w:start w:val="1"/>
+      <w:numFmt w:val="bullet"/>
+      <w:lvlText w:val=""/>
+      <w:lvlJc w:val="left"/>
+      <w:pPr>
+        <w:tabs>
+          <w:tab w:val="num" w:pos="720"/>
+        </w:tabs>
+        <w:ind w:left="720" w:hanging="360"/>
+      </w:pPr>
+      <w:rPr>
+        <w:rFonts w:ascii="Symbol" w:hAnsi="Symbol" w:hint="default"/>
+        <w:sz w:val="20"/>
+      </w:rPr>
+    </w:lvl>
+    <w:lvl w:ilvl="1" w:tentative="1">
+      <w:start w:val="1"/>
+      <w:numFmt w:val="bullet"/>
+      <w:lvlText w:val="o"/>
+      <w:lvlJc w:val="left"/>
+      <w:pPr>
+        <w:tabs>
+          <w:tab w:val="num" w:pos="1440"/>
+        </w:tabs>
+        <w:ind w:left="1440" w:hanging="360"/>
+      </w:pPr>
+      <w:rPr>
+        <w:rFonts w:ascii="Courier New" w:hAnsi="Courier New" w:hint="default"/>
+        <w:sz w:val="20"/>
+      </w:rPr>
+    </w:lvl>
+    <w:lvl w:ilvl="2" w:tentative="1">
+      <w:start w:val="1"/>
+      <w:numFmt w:val="bullet"/>
+      <w:lvlText w:val=""/>
+      <w:lvlJc w:val="left"/>
+      <w:pPr>
+        <w:tabs>
+          <w:tab w:val="num" w:pos="2160"/>
+        </w:tabs>
+        <w:ind w:left="2160" w:hanging="360"/>
+      </w:pPr>
+      <w:rPr>
+        <w:rFonts w:ascii="Wingdings" w:hAnsi="Wingdings" w:hint="default"/>
+        <w:sz w:val="20"/>
+      </w:rPr>
+    </w:lvl>
+    <w:lvl w:ilvl="3" w:tentative="1">
+      <w:start w:val="1"/>
+      <w:numFmt w:val="bullet"/>
+      <w:lvlText w:val=""/>
+      <w:lvlJc w:val="left"/>
+      <w:pPr>
+        <w:tabs>
+          <w:tab w:val="num" w:pos="2880"/>
+        </w:tabs>
+        <w:ind w:left="2880" w:hanging="360"/>
+      </w:pPr>
+      <w:rPr>
+        <w:rFonts w:ascii="Wingdings" w:hAnsi="Wingdings" w:hint="default"/>
+        <w:sz w:val="20"/>
+      </w:rPr>
+    </w:lvl>
+    <w:lvl w:ilvl="4" w:tentative="1">
+      <w:start w:val="1"/>
+      <w:numFmt w:val="bullet"/>
+      <w:lvlText w:val=""/>
+      <w:lvlJc w:val="left"/>
+      <w:pPr>
+        <w:tabs>
+          <w:tab w:val="num" w:pos="3600"/>
+        </w:tabs>
+        <w:ind w:left="3600" w:hanging="360"/>
+      </w:pPr>
+      <w:rPr>
+        <w:rFonts w:ascii="Wingdings" w:hAnsi="Wingdings" w:hint="default"/>
+        <w:sz w:val="20"/>
+      </w:rPr>
+    </w:lvl>
+    <w:lvl w:ilvl="5" w:tentative="1">
+      <w:start w:val="1"/>
+      <w:numFmt w:val="bullet"/>
+      <w:lvlText w:val=""/>
+      <w:lvlJc w:val="left"/>
+      <w:pPr>
+        <w:tabs>
+          <w:tab w:val="num" w:pos="4320"/>
+        </w:tabs>
+        <w:ind w:left="4320" w:hanging="360"/>
+      </w:pPr>
+      <w:rPr>
+        <w:rFonts w:ascii="Wingdings" w:hAnsi="Wingdings" w:hint="default"/>
+        <w:sz w:val="20"/>
+      </w:rPr>
+    </w:lvl>
+    <w:lvl w:ilvl="6" w:tentative="1">
+      <w:start w:val="1"/>
+      <w:numFmt w:val="bullet"/>
+      <w:lvlText w:val=""/>
+      <w:lvlJc w:val="left"/>
+      <w:pPr>
+        <w:tabs>
+          <w:tab w:val="num" w:pos="5040"/>
+        </w:tabs>
+        <w:ind w:left="5040" w:hanging="360"/>
+      </w:pPr>
+      <w:rPr>
+        <w:rFonts w:ascii="Wingdings" w:hAnsi="Wingdings" w:hint="default"/>
+        <w:sz w:val="20"/>
+      </w:rPr>
+    </w:lvl>
+    <w:lvl w:ilvl="7" w:tentative="1">
+      <w:start w:val="1"/>
+      <w:numFmt w:val="bullet"/>
+      <w:lvlText w:val=""/>
+      <w:lvlJc w:val="left"/>
+      <w:pPr>
+        <w:tabs>
+          <w:tab w:val="num" w:pos="5760"/>
+        </w:tabs>
+        <w:ind w:left="5760" w:hanging="360"/>
+      </w:pPr>
+      <w:rPr>
+        <w:rFonts w:ascii="Wingdings" w:hAnsi="Wingdings" w:hint="default"/>
+        <w:sz w:val="20"/>
+      </w:rPr>
+    </w:lvl>
+    <w:lvl w:ilvl="8" w:tentative="1">
+      <w:start w:val="1"/>
+      <w:numFmt w:val="bullet"/>
+      <w:lvlText w:val=""/>
+      <w:lvlJc w:val="left"/>
+      <w:pPr>
+        <w:tabs>
+          <w:tab w:val="num" w:pos="6480"/>
+        </w:tabs>
+        <w:ind w:left="6480" w:hanging="360"/>
+      </w:pPr>
+      <w:rPr>
+        <w:rFonts w:ascii="Wingdings" w:hAnsi="Wingdings" w:hint="default"/>
+        <w:sz w:val="20"/>
+      </w:rPr>
+    </w:lvl>
+  </w:abstractNum>
+  <w:abstractNum w:abstractNumId="5" w15:restartNumberingAfterBreak="0">
+    <w:nsid w:val="48982BB4"/>
+    <w:multiLevelType w:val="multilevel"/>
+    <w:tmpl w:val="9E324FF0"/>
+    <w:lvl w:ilvl="0">
+      <w:start w:val="1"/>
+      <w:numFmt w:val="bullet"/>
+      <w:lvlText w:val=""/>
+      <w:lvlJc w:val="left"/>
+      <w:pPr>
+        <w:tabs>
+          <w:tab w:val="num" w:pos="720"/>
+        </w:tabs>
+        <w:ind w:left="720" w:hanging="360"/>
+      </w:pPr>
+      <w:rPr>
+        <w:rFonts w:ascii="Symbol" w:hAnsi="Symbol" w:hint="default"/>
+        <w:sz w:val="20"/>
+      </w:rPr>
+    </w:lvl>
+    <w:lvl w:ilvl="1" w:tentative="1">
+      <w:start w:val="1"/>
+      <w:numFmt w:val="bullet"/>
+      <w:lvlText w:val="o"/>
+      <w:lvlJc w:val="left"/>
+      <w:pPr>
+        <w:tabs>
+          <w:tab w:val="num" w:pos="1440"/>
+        </w:tabs>
+        <w:ind w:left="1440" w:hanging="360"/>
+      </w:pPr>
+      <w:rPr>
+        <w:rFonts w:ascii="Courier New" w:hAnsi="Courier New" w:hint="default"/>
+        <w:sz w:val="20"/>
+      </w:rPr>
+    </w:lvl>
+    <w:lvl w:ilvl="2" w:tentative="1">
+      <w:start w:val="1"/>
+      <w:numFmt w:val="bullet"/>
+      <w:lvlText w:val=""/>
+      <w:lvlJc w:val="left"/>
+      <w:pPr>
+        <w:tabs>
+          <w:tab w:val="num" w:pos="2160"/>
+        </w:tabs>
+        <w:ind w:left="2160" w:hanging="360"/>
+      </w:pPr>
+      <w:rPr>
+        <w:rFonts w:ascii="Wingdings" w:hAnsi="Wingdings" w:hint="default"/>
+        <w:sz w:val="20"/>
+      </w:rPr>
+    </w:lvl>
+    <w:lvl w:ilvl="3" w:tentative="1">
+      <w:start w:val="1"/>
+      <w:numFmt w:val="bullet"/>
+      <w:lvlText w:val=""/>
+      <w:lvlJc w:val="left"/>
+      <w:pPr>
+        <w:tabs>
+          <w:tab w:val="num" w:pos="2880"/>
+        </w:tabs>
+        <w:ind w:left="2880" w:hanging="360"/>
+      </w:pPr>
+      <w:rPr>
+        <w:rFonts w:ascii="Wingdings" w:hAnsi="Wingdings" w:hint="default"/>
+        <w:sz w:val="20"/>
+      </w:rPr>
+    </w:lvl>
+    <w:lvl w:ilvl="4" w:tentative="1">
+      <w:start w:val="1"/>
+      <w:numFmt w:val="bullet"/>
+      <w:lvlText w:val=""/>
+      <w:lvlJc w:val="left"/>
+      <w:pPr>
+        <w:tabs>
+          <w:tab w:val="num" w:pos="3600"/>
+        </w:tabs>
+        <w:ind w:left="3600" w:hanging="360"/>
+      </w:pPr>
+      <w:rPr>
+        <w:rFonts w:ascii="Wingdings" w:hAnsi="Wingdings" w:hint="default"/>
+        <w:sz w:val="20"/>
+      </w:rPr>
+    </w:lvl>
+    <w:lvl w:ilvl="5" w:tentative="1">
+      <w:start w:val="1"/>
+      <w:numFmt w:val="bullet"/>
+      <w:lvlText w:val=""/>
+      <w:lvlJc w:val="left"/>
+      <w:pPr>
+        <w:tabs>
+          <w:tab w:val="num" w:pos="4320"/>
+        </w:tabs>
+        <w:ind w:left="4320" w:hanging="360"/>
+      </w:pPr>
+      <w:rPr>
+        <w:rFonts w:ascii="Wingdings" w:hAnsi="Wingdings" w:hint="default"/>
+        <w:sz w:val="20"/>
+      </w:rPr>
+    </w:lvl>
+    <w:lvl w:ilvl="6" w:tentative="1">
+      <w:start w:val="1"/>
+      <w:numFmt w:val="bullet"/>
+      <w:lvlText w:val=""/>
+      <w:lvlJc w:val="left"/>
+      <w:pPr>
+        <w:tabs>
+          <w:tab w:val="num" w:pos="5040"/>
+        </w:tabs>
+        <w:ind w:left="5040" w:hanging="360"/>
+      </w:pPr>
+      <w:rPr>
+        <w:rFonts w:ascii="Wingdings" w:hAnsi="Wingdings" w:hint="default"/>
+        <w:sz w:val="20"/>
+      </w:rPr>
+    </w:lvl>
+    <w:lvl w:ilvl="7" w:tentative="1">
+      <w:start w:val="1"/>
+      <w:numFmt w:val="bullet"/>
+      <w:lvlText w:val=""/>
+      <w:lvlJc w:val="left"/>
+      <w:pPr>
+        <w:tabs>
+          <w:tab w:val="num" w:pos="5760"/>
+        </w:tabs>
+        <w:ind w:left="5760" w:hanging="360"/>
+      </w:pPr>
+      <w:rPr>
+        <w:rFonts w:ascii="Wingdings" w:hAnsi="Wingdings" w:hint="default"/>
+        <w:sz w:val="20"/>
+      </w:rPr>
+    </w:lvl>
+    <w:lvl w:ilvl="8" w:tentative="1">
+      <w:start w:val="1"/>
+      <w:numFmt w:val="bullet"/>
+      <w:lvlText w:val=""/>
+      <w:lvlJc w:val="left"/>
+      <w:pPr>
+        <w:tabs>
+          <w:tab w:val="num" w:pos="6480"/>
+        </w:tabs>
+        <w:ind w:left="6480" w:hanging="360"/>
+      </w:pPr>
+      <w:rPr>
+        <w:rFonts w:ascii="Wingdings" w:hAnsi="Wingdings" w:hint="default"/>
+        <w:sz w:val="20"/>
+      </w:rPr>
+    </w:lvl>
+  </w:abstractNum>
+  <w:abstractNum w:abstractNumId="6" w15:restartNumberingAfterBreak="0">
+    <w:nsid w:val="748445D7"/>
+    <w:multiLevelType w:val="multilevel"/>
+    <w:tmpl w:val="12ACC63C"/>
+    <w:lvl w:ilvl="0">
+      <w:start w:val="1"/>
+      <w:numFmt w:val="bullet"/>
+      <w:lvlText w:val=""/>
+      <w:lvlJc w:val="left"/>
+      <w:pPr>
+        <w:tabs>
+          <w:tab w:val="num" w:pos="720"/>
+        </w:tabs>
+        <w:ind w:left="720" w:hanging="360"/>
+      </w:pPr>
+      <w:rPr>
+        <w:rFonts w:ascii="Symbol" w:hAnsi="Symbol" w:hint="default"/>
+        <w:sz w:val="20"/>
+      </w:rPr>
+    </w:lvl>
+    <w:lvl w:ilvl="1" w:tentative="1">
+      <w:start w:val="1"/>
+      <w:numFmt w:val="bullet"/>
+      <w:lvlText w:val="o"/>
+      <w:lvlJc w:val="left"/>
+      <w:pPr>
+        <w:tabs>
+          <w:tab w:val="num" w:pos="1440"/>
+        </w:tabs>
+        <w:ind w:left="1440" w:hanging="360"/>
+      </w:pPr>
+      <w:rPr>
+        <w:rFonts w:ascii="Courier New" w:hAnsi="Courier New" w:hint="default"/>
+        <w:sz w:val="20"/>
+      </w:rPr>
+    </w:lvl>
+    <w:lvl w:ilvl="2" w:tentative="1">
+      <w:start w:val="1"/>
+      <w:numFmt w:val="bullet"/>
+      <w:lvlText w:val=""/>
+      <w:lvlJc w:val="left"/>
+      <w:pPr>
+        <w:tabs>
+          <w:tab w:val="num" w:pos="2160"/>
+        </w:tabs>
+        <w:ind w:left="2160" w:hanging="360"/>
+      </w:pPr>
+      <w:rPr>
+        <w:rFonts w:ascii="Wingdings" w:hAnsi="Wingdings" w:hint="default"/>
+        <w:sz w:val="20"/>
+      </w:rPr>
+    </w:lvl>
+    <w:lvl w:ilvl="3" w:tentative="1">
+      <w:start w:val="1"/>
+      <w:numFmt w:val="bullet"/>
+      <w:lvlText w:val=""/>
+      <w:lvlJc w:val="left"/>
+      <w:pPr>
+        <w:tabs>
+          <w:tab w:val="num" w:pos="2880"/>
+        </w:tabs>
+        <w:ind w:left="2880" w:hanging="360"/>
+      </w:pPr>
+      <w:rPr>
+        <w:rFonts w:ascii="Wingdings" w:hAnsi="Wingdings" w:hint="default"/>
+        <w:sz w:val="20"/>
+      </w:rPr>
+    </w:lvl>
+    <w:lvl w:ilvl="4" w:tentative="1">
+      <w:start w:val="1"/>
+      <w:numFmt w:val="bullet"/>
+      <w:lvlText w:val=""/>
+      <w:lvlJc w:val="left"/>
+      <w:pPr>
+        <w:tabs>
+          <w:tab w:val="num" w:pos="3600"/>
+        </w:tabs>
+        <w:ind w:left="3600" w:hanging="360"/>
+      </w:pPr>
+      <w:rPr>
+        <w:rFonts w:ascii="Wingdings" w:hAnsi="Wingdings" w:hint="default"/>
+        <w:sz w:val="20"/>
+      </w:rPr>
+    </w:lvl>
+    <w:lvl w:ilvl="5" w:tentative="1">
+      <w:start w:val="1"/>
+      <w:numFmt w:val="bullet"/>
+      <w:lvlText w:val=""/>
+      <w:lvlJc w:val="left"/>
+      <w:pPr>
+        <w:tabs>
+          <w:tab w:val="num" w:pos="4320"/>
+        </w:tabs>
+        <w:ind w:left="4320" w:hanging="360"/>
+      </w:pPr>
+      <w:rPr>
+        <w:rFonts w:ascii="Wingdings" w:hAnsi="Wingdings" w:hint="default"/>
+        <w:sz w:val="20"/>
+      </w:rPr>
+    </w:lvl>
+    <w:lvl w:ilvl="6" w:tentative="1">
+      <w:start w:val="1"/>
+      <w:numFmt w:val="bullet"/>
+      <w:lvlText w:val=""/>
+      <w:lvlJc w:val="left"/>
+      <w:pPr>
+        <w:tabs>
+          <w:tab w:val="num" w:pos="5040"/>
+        </w:tabs>
+        <w:ind w:left="5040" w:hanging="360"/>
+      </w:pPr>
+      <w:rPr>
+        <w:rFonts w:ascii="Wingdings" w:hAnsi="Wingdings" w:hint="default"/>
+        <w:sz w:val="20"/>
+      </w:rPr>
+    </w:lvl>
+    <w:lvl w:ilvl="7" w:tentative="1">
+      <w:start w:val="1"/>
+      <w:numFmt w:val="bullet"/>
+      <w:lvlText w:val=""/>
+      <w:lvlJc w:val="left"/>
+      <w:pPr>
+        <w:tabs>
+          <w:tab w:val="num" w:pos="5760"/>
+        </w:tabs>
+        <w:ind w:left="5760" w:hanging="360"/>
+      </w:pPr>
+      <w:rPr>
+        <w:rFonts w:ascii="Wingdings" w:hAnsi="Wingdings" w:hint="default"/>
+        <w:sz w:val="20"/>
+      </w:rPr>
+    </w:lvl>
+    <w:lvl w:ilvl="8" w:tentative="1">
+      <w:start w:val="1"/>
+      <w:numFmt w:val="bullet"/>
+      <w:lvlText w:val=""/>
+      <w:lvlJc w:val="left"/>
+      <w:pPr>
+        <w:tabs>
+          <w:tab w:val="num" w:pos="6480"/>
+        </w:tabs>
+        <w:ind w:left="6480" w:hanging="360"/>
+      </w:pPr>
+      <w:rPr>
+        <w:rFonts w:ascii="Wingdings" w:hAnsi="Wingdings" w:hint="default"/>
+        <w:sz w:val="20"/>
+      </w:rPr>
+    </w:lvl>
+  </w:abstractNum>
+  <w:num w:numId="1" w16cid:durableId="1914465460">
+    <w:abstractNumId w:val="1"/>
+  </w:num>
+  <w:num w:numId="2" w16cid:durableId="868448047">
+    <w:abstractNumId w:val="6"/>
+  </w:num>
+  <w:num w:numId="3" w16cid:durableId="1730764209">
+    <w:abstractNumId w:val="3"/>
+  </w:num>
+  <w:num w:numId="4" w16cid:durableId="1909803214">
+    <w:abstractNumId w:val="4"/>
+  </w:num>
+  <w:num w:numId="5" w16cid:durableId="125633038">
+    <w:abstractNumId w:val="5"/>
+  </w:num>
+  <w:num w:numId="6" w16cid:durableId="754786489">
+    <w:abstractNumId w:val="0"/>
+  </w:num>
+  <w:num w:numId="7" w16cid:durableId="833885611">
+    <w:abstractNumId w:val="2"/>
+  </w:num>
+</w:numbering>
 </file>
 
 <file path=word/styles.xml><?xml version="1.0" encoding="utf-8"?>
@@ -657,7 +3215,6 @@
   <w:style w:type="character" w:default="1" w:styleId="DefaultParagraphFont">
     <w:name w:val="Default Paragraph Font"/>
     <w:uiPriority w:val="1"/>
-    <w:semiHidden/>
     <w:unhideWhenUsed/>
   </w:style>
   <w:style w:type="table" w:default="1" w:styleId="TableNormal">

</xml_diff>